<commit_message>
fix some bugs and add rgister for user or admin
</commit_message>
<xml_diff>
--- a/bin/Specification document.docx
+++ b/bin/Specification document.docx
@@ -49,7 +49,21 @@
           <w:rFonts w:hint="cs"/>
           <w:rtl/>
         </w:rPr>
-        <w:t>----- מסמך המפרט את הבונוסים שעשינו בפרוייקט זה -----</w:t>
+        <w:t xml:space="preserve">----- מסמך המפרט את הבונוסים שעשינו </w:t>
+      </w:r>
+      <w:r>
+        <w:rPr>
+          <w:rFonts w:hint="cs"/>
+          <w:rtl/>
+        </w:rPr>
+        <w:t>בפרויקט</w:t>
+      </w:r>
+      <w:r>
+        <w:rPr>
+          <w:rFonts w:hint="cs"/>
+          <w:rtl/>
+        </w:rPr>
+        <w:t xml:space="preserve"> זה -----</w:t>
       </w:r>
     </w:p>
     <w:p>
@@ -66,7 +80,23 @@
           <w:color w:val="A6A6A6" w:themeColor="background1" w:themeShade="A6"/>
           <w:rtl/>
         </w:rPr>
-        <w:t>(מידע לגבי מה התוכנה עושה מוסבר בדף דרישות הפרוייקט)</w:t>
+        <w:t xml:space="preserve">(מידע לגבי מה התוכנה עושה מוסבר בדף דרישות </w:t>
+      </w:r>
+      <w:r>
+        <w:rPr>
+          <w:rFonts w:hint="cs"/>
+          <w:color w:val="A6A6A6" w:themeColor="background1" w:themeShade="A6"/>
+          <w:rtl/>
+        </w:rPr>
+        <w:t>הפרויקט</w:t>
+      </w:r>
+      <w:r>
+        <w:rPr>
+          <w:rFonts w:hint="cs"/>
+          <w:color w:val="A6A6A6" w:themeColor="background1" w:themeShade="A6"/>
+          <w:rtl/>
+        </w:rPr>
+        <w:t>)</w:t>
       </w:r>
     </w:p>
     <w:p>
@@ -110,7 +140,7 @@
           <w:szCs w:val="24"/>
           <w:rtl/>
         </w:rPr>
-        <w:t>מידע כללי לגבי הפרוייקט:</w:t>
+        <w:t>מידע כללי לגבי הפרויקט:</w:t>
       </w:r>
     </w:p>
     <w:p>
@@ -178,7 +208,41 @@
           <w:rFonts w:hint="cs"/>
           <w:rtl/>
         </w:rPr>
-        <w:t xml:space="preserve"> לצורך סינכרון בזמן אמת ועידכון תצוגה</w:t>
+        <w:t xml:space="preserve"> לצורך סנכרון בזמן אמת ו</w:t>
+      </w:r>
+      <w:r>
+        <w:rPr>
+          <w:rFonts w:hint="cs"/>
+          <w:rtl/>
+        </w:rPr>
+        <w:t>ע</w:t>
+      </w:r>
+      <w:r>
+        <w:rPr>
+          <w:rFonts w:hint="cs"/>
+          <w:rtl/>
+        </w:rPr>
+        <w:t>דכון תצוגה</w:t>
+      </w:r>
+      <w:r>
+        <w:rPr>
+          <w:rFonts w:hint="cs"/>
+          <w:rtl/>
+        </w:rPr>
+        <w:t xml:space="preserve"> לצורך כך הוספנו ישויות </w:t>
+      </w:r>
+      <w:r>
+        <w:rPr>
+          <w:rFonts w:hint="cs"/>
+        </w:rPr>
+        <w:t>PO</w:t>
+      </w:r>
+      <w:r>
+        <w:rPr>
+          <w:rFonts w:hint="cs"/>
+          <w:rtl/>
+        </w:rPr>
+        <w:t>.</w:t>
       </w:r>
     </w:p>
     <w:p>
@@ -188,9 +252,6 @@
           <w:ilvl w:val="0"/>
           <w:numId w:val="3"/>
         </w:numPr>
-        <w:rPr>
-          <w:rtl/>
-        </w:rPr>
       </w:pPr>
       <w:r>
         <w:rPr>
@@ -207,10 +268,59 @@
           <w:rFonts w:hint="cs"/>
           <w:rtl/>
         </w:rPr>
-        <w:t xml:space="preserve"> לצורך שכפול או העתקת אוביקטים (</w:t>
-      </w:r>
-      <w:r>
-        <w:t>bo,po,do</w:t>
+        <w:t xml:space="preserve"> לצורך שכפול או העתקת אוב</w:t>
+      </w:r>
+      <w:r>
+        <w:rPr>
+          <w:rFonts w:hint="cs"/>
+          <w:rtl/>
+        </w:rPr>
+        <w:t>י</w:t>
+      </w:r>
+      <w:r>
+        <w:rPr>
+          <w:rFonts w:hint="cs"/>
+          <w:rtl/>
+        </w:rPr>
+        <w:t>יקטים</w:t>
+      </w:r>
+      <w:r>
+        <w:rPr>
+          <w:rFonts w:hint="cs"/>
+          <w:rtl/>
+        </w:rPr>
+        <w:t>/תכונות</w:t>
+      </w:r>
+      <w:r>
+        <w:rPr>
+          <w:rFonts w:hint="cs"/>
+          <w:rtl/>
+        </w:rPr>
+        <w:t xml:space="preserve"> (</w:t>
+      </w:r>
+      <w:r>
+        <w:rPr>
+          <w:rFonts w:hint="cs"/>
+        </w:rPr>
+        <w:t>BO</w:t>
+      </w:r>
+      <w:r>
+        <w:t>,</w:t>
+      </w:r>
+      <w:r>
+        <w:rPr>
+          <w:rFonts w:hint="cs"/>
+        </w:rPr>
+        <w:t>PO</w:t>
+      </w:r>
+      <w:r>
+        <w:t>,</w:t>
+      </w:r>
+      <w:r>
+        <w:rPr>
+          <w:rFonts w:hint="cs"/>
+        </w:rPr>
+        <w:t>DO</w:t>
       </w:r>
       <w:r>
         <w:rPr>
@@ -222,7 +332,69 @@
     </w:p>
     <w:p>
       <w:pPr>
-        <w:rPr>
+        <w:pStyle w:val="a7"/>
+        <w:numPr>
+          <w:ilvl w:val="0"/>
+          <w:numId w:val="3"/>
+        </w:numPr>
+      </w:pPr>
+      <w:r>
+        <w:rPr>
+          <w:rFonts w:hint="cs"/>
+          <w:rtl/>
+        </w:rPr>
+        <w:t xml:space="preserve">שימוש ב </w:t>
+      </w:r>
+      <w:r>
+        <w:t>Background Worker</w:t>
+      </w:r>
+      <w:r>
+        <w:rPr>
+          <w:rFonts w:hint="cs"/>
+          <w:rtl/>
+        </w:rPr>
+        <w:t xml:space="preserve"> בחלק מהבקשות מ</w:t>
+      </w:r>
+      <w:r>
+        <w:rPr>
+          <w:rFonts w:hint="cs"/>
+        </w:rPr>
+        <w:t>B</w:t>
+      </w:r>
+      <w:r>
+        <w:t xml:space="preserve">l </w:t>
+      </w:r>
+      <w:r>
+        <w:rPr>
+          <w:rFonts w:hint="cs"/>
+          <w:rtl/>
+        </w:rPr>
+        <w:t>.</w:t>
+      </w:r>
+    </w:p>
+    <w:p>
+      <w:pPr>
+        <w:pStyle w:val="a7"/>
+        <w:numPr>
+          <w:ilvl w:val="0"/>
+          <w:numId w:val="3"/>
+        </w:numPr>
+        <w:rPr>
+          <w:rtl/>
+        </w:rPr>
+      </w:pPr>
+      <w:r>
+        <w:rPr>
+          <w:rFonts w:hint="cs"/>
+          <w:rtl/>
+        </w:rPr>
+        <w:t>מחיקת אובייקטים מתבצעת ע"י סימון הישות כלא פעילה (איפה שיש היגיון).</w:t>
+      </w:r>
+    </w:p>
+    <w:p>
+      <w:pPr>
+        <w:rPr>
+          <w:rFonts w:hint="cs"/>
           <w:b/>
           <w:bCs/>
           <w:sz w:val="24"/>
@@ -480,14 +652,7 @@
           <w:rFonts w:hint="cs"/>
           <w:rtl/>
         </w:rPr>
-        <w:t xml:space="preserve"> על אחת התחנות של הקו נפתח תפריט </w:t>
-      </w:r>
-      <w:r>
-        <w:rPr>
-          <w:rFonts w:hint="cs"/>
-          <w:rtl/>
-        </w:rPr>
-        <w:t>המאפשר למחוק את התחנה או להוסיף תחנה נוספת לאחר/לפני תחנה זו וגם לערוך מרחק וזמן בין תחנות.</w:t>
+        <w:t xml:space="preserve"> על אחת התחנות של הקו נפתח תפריט המאפשר למחוק את התחנה או להוסיף תחנה נוספת לאחר/לפני תחנה זו וגם לערוך מרחק וזמן בין תחנות.</w:t>
       </w:r>
     </w:p>
     <w:p>
@@ -669,6 +834,7 @@
     <w:p>
       <w:pPr>
         <w:rPr>
+          <w:rFonts w:hint="cs"/>
           <w:b/>
           <w:bCs/>
           <w:sz w:val="24"/>
@@ -809,14 +975,7 @@
           <w:rFonts w:hint="cs"/>
           <w:rtl/>
         </w:rPr>
-        <w:t>אפשרות ל</w:t>
-      </w:r>
-      <w:r>
-        <w:rPr>
-          <w:rFonts w:hint="cs"/>
-          <w:rtl/>
-        </w:rPr>
-        <w:t>הוסיף תדירויות נוספות על ידי הוספה של זמן התחלה וזמן סיום ותדירות בשעה ולחיצה על כפתור הפלוס.</w:t>
+        <w:t>אפשרות להוסיף תדירויות נוספות על ידי הוספה של זמן התחלה וזמן סיום ותדירות בשעה ולחיצה על כפתור הפלוס.</w:t>
       </w:r>
     </w:p>
     <w:p>
@@ -881,9 +1040,6 @@
           <w:ilvl w:val="0"/>
           <w:numId w:val="2"/>
         </w:numPr>
-        <w:rPr>
-          <w:rFonts w:hint="cs"/>
-        </w:rPr>
       </w:pPr>
       <w:r>
         <w:rPr>
@@ -996,6 +1152,65 @@
           <w:rFonts w:hint="cs"/>
           <w:rtl/>
         </w:rPr>
+        <w:t xml:space="preserve">הנ"ל </w:t>
+      </w:r>
+      <w:r>
+        <w:rPr>
+          <w:rFonts w:hint="cs"/>
+          <w:rtl/>
+        </w:rPr>
+        <w:t>ה</w:t>
+      </w:r>
+      <w:r>
+        <w:rPr>
+          <w:rFonts w:hint="cs"/>
+          <w:rtl/>
+        </w:rPr>
+        <w:t xml:space="preserve">תאפשר בזכות חבילת </w:t>
+      </w:r>
+      <w:r>
+        <w:t>CefS</w:t>
+      </w:r>
+      <w:r>
+        <w:t>h</w:t>
+      </w:r>
+      <w:r>
+        <w:t>arp</w:t>
+      </w:r>
+      <w:r>
+        <w:t xml:space="preserve"> </w:t>
+      </w:r>
+      <w:r>
+        <w:rPr>
+          <w:rFonts w:hint="cs"/>
+          <w:rtl/>
+        </w:rPr>
+        <w:t xml:space="preserve"> שמבוססת על </w:t>
+      </w:r>
+      <w:r>
+        <w:t>chrome</w:t>
+      </w:r>
+      <w:r>
+        <w:rPr>
+          <w:rFonts w:hint="cs"/>
+          <w:rtl/>
+        </w:rPr>
+        <w:t xml:space="preserve"> </w:t>
+      </w:r>
+    </w:p>
+    <w:p>
+      <w:pPr>
+        <w:pStyle w:val="a7"/>
+        <w:numPr>
+          <w:ilvl w:val="0"/>
+          <w:numId w:val="4"/>
+        </w:numPr>
+      </w:pPr>
+      <w:r>
+        <w:rPr>
+          <w:rFonts w:hint="cs"/>
+          <w:rtl/>
+        </w:rPr>
         <w:t>קובץ התחנות נלקח מאתר משרד התחבורה ומכיל קורב ל 28,000 תחנות.</w:t>
       </w:r>
     </w:p>
@@ -1006,9 +1221,6 @@
           <w:ilvl w:val="0"/>
           <w:numId w:val="4"/>
         </w:numPr>
-        <w:rPr>
-          <w:rtl/>
-        </w:rPr>
       </w:pPr>
       <w:r>
         <w:rPr>
@@ -1153,7 +1365,21 @@
           <w:rFonts w:hint="cs"/>
           <w:rtl/>
         </w:rPr>
-        <w:t xml:space="preserve"> גם אוטובוסים חדשים וגם אוטובוסים ישנים הכוללים קילומטראז ופרטים נוספים שקשורים לאוטובוס שלא חדש.</w:t>
+        <w:t xml:space="preserve"> גם אוטובוסים חדשים וגם אוטובוסים ישנים הכוללים קילומטראז</w:t>
+      </w:r>
+      <w:r>
+        <w:rPr>
+          <w:rFonts w:hint="cs"/>
+          <w:rtl/>
+        </w:rPr>
+        <w:t>'</w:t>
+      </w:r>
+      <w:r>
+        <w:rPr>
+          <w:rFonts w:hint="cs"/>
+          <w:rtl/>
+        </w:rPr>
+        <w:t xml:space="preserve"> ופרטים נוספים שקשורים לאוטובוס שלא חדש.</w:t>
       </w:r>
     </w:p>
     <w:p>
@@ -1179,9 +1405,6 @@
           <w:ilvl w:val="0"/>
           <w:numId w:val="2"/>
         </w:numPr>
-        <w:rPr>
-          <w:rFonts w:hint="cs"/>
-        </w:rPr>
       </w:pPr>
       <w:r>
         <w:rPr>
@@ -1194,31 +1417,29 @@
     <w:p>
       <w:pPr>
         <w:rPr>
-          <w:rFonts w:hint="cs"/>
-          <w:rtl/>
-        </w:rPr>
-      </w:pPr>
-    </w:p>
-    <w:p>
-      <w:pPr>
-        <w:rPr>
-          <w:b/>
-          <w:bCs/>
-          <w:sz w:val="24"/>
-          <w:szCs w:val="24"/>
-          <w:rtl/>
-        </w:rPr>
-      </w:pPr>
-      <w:r>
-        <w:rPr>
-          <w:rFonts w:hint="cs"/>
-          <w:b/>
-          <w:bCs/>
-          <w:sz w:val="24"/>
-          <w:szCs w:val="24"/>
-          <w:rtl/>
-        </w:rPr>
-        <w:t>שעון סימולטור:</w:t>
+          <w:rtl/>
+        </w:rPr>
+      </w:pPr>
+    </w:p>
+    <w:p>
+      <w:pPr>
+        <w:rPr>
+          <w:b/>
+          <w:bCs/>
+          <w:sz w:val="24"/>
+          <w:szCs w:val="24"/>
+        </w:rPr>
+      </w:pPr>
+      <w:r>
+        <w:rPr>
+          <w:rFonts w:hint="cs"/>
+          <w:b/>
+          <w:bCs/>
+          <w:sz w:val="24"/>
+          <w:szCs w:val="24"/>
+          <w:rtl/>
+        </w:rPr>
+        <w:t>סימולטור:</w:t>
       </w:r>
     </w:p>
     <w:p>
@@ -1234,7 +1455,21 @@
           <w:rFonts w:hint="cs"/>
           <w:rtl/>
         </w:rPr>
-        <w:t>תצוגה של קווים בזמן אמת בתחנות לפי השעון. של חמש קווים הקרובים.</w:t>
+        <w:t>תצוגה של קווים בזמן אמת בתחנות לפי השעון. של חמש קווים הקרובים</w:t>
+      </w:r>
+      <w:r>
+        <w:rPr>
+          <w:rFonts w:hint="cs"/>
+          <w:rtl/>
+        </w:rPr>
+        <w:t xml:space="preserve"> ביותר</w:t>
+      </w:r>
+      <w:r>
+        <w:rPr>
+          <w:rFonts w:hint="cs"/>
+          <w:rtl/>
+        </w:rPr>
+        <w:t>.</w:t>
       </w:r>
     </w:p>
     <w:sectPr>
@@ -2307,7 +2542,6 @@
   <w:style w:type="character" w:default="1" w:styleId="a0">
     <w:name w:val="Default Paragraph Font"/>
     <w:uiPriority w:val="1"/>
-    <w:semiHidden/>
     <w:unhideWhenUsed/>
   </w:style>
   <w:style w:type="table" w:default="1" w:styleId="a1">

</xml_diff>

<commit_message>
fix a liile bit bugs.
</commit_message>
<xml_diff>
--- a/bin/Specification document.docx
+++ b/bin/Specification document.docx
@@ -379,9 +379,6 @@
           <w:ilvl w:val="0"/>
           <w:numId w:val="3"/>
         </w:numPr>
-        <w:rPr>
-          <w:rtl/>
-        </w:rPr>
       </w:pPr>
       <w:r>
         <w:rPr>
@@ -393,6 +390,25 @@
     </w:p>
     <w:p>
       <w:pPr>
+        <w:pStyle w:val="a7"/>
+        <w:numPr>
+          <w:ilvl w:val="0"/>
+          <w:numId w:val="3"/>
+        </w:numPr>
+        <w:rPr>
+          <w:rtl/>
+        </w:rPr>
+      </w:pPr>
+      <w:r>
+        <w:rPr>
+          <w:rFonts w:hint="cs"/>
+          <w:rtl/>
+        </w:rPr>
+        <w:t>ישנו מסך למשתמש השונה ממסך הניהול המאפשר רק לראות ללא עריכה.</w:t>
+      </w:r>
+    </w:p>
+    <w:p>
+      <w:pPr>
         <w:rPr>
           <w:b/>
           <w:bCs/>
@@ -1162,56 +1178,14 @@
           <w:rFonts w:hint="cs"/>
           <w:rtl/>
         </w:rPr>
-        <w:t>בעת בחירת תחנה במידה ויש חיבור לאינטרנט ניתן לראות את המיקום שלה במפה בצורה מדוייקת לפי מפות גוגל.</w:t>
-      </w:r>
-    </w:p>
-    <w:p>
-      <w:pPr>
-        <w:pStyle w:val="a7"/>
-        <w:numPr>
-          <w:ilvl w:val="0"/>
-          <w:numId w:val="4"/>
-        </w:numPr>
-      </w:pPr>
-      <w:r>
-        <w:rPr>
-          <w:rFonts w:hint="cs"/>
-          <w:rtl/>
-        </w:rPr>
-        <w:t xml:space="preserve">הנ"ל </w:t>
-      </w:r>
-      <w:r>
-        <w:rPr>
-          <w:rFonts w:hint="cs"/>
-          <w:rtl/>
-        </w:rPr>
-        <w:t>ה</w:t>
-      </w:r>
-      <w:r>
-        <w:rPr>
-          <w:rFonts w:hint="cs"/>
-          <w:rtl/>
-        </w:rPr>
-        <w:t xml:space="preserve">תאפשר בזכות חבילת </w:t>
-      </w:r>
-      <w:r>
-        <w:t>CefS</w:t>
-      </w:r>
-      <w:r>
-        <w:t>h</w:t>
-      </w:r>
-      <w:r>
-        <w:t>arp</w:t>
-      </w:r>
-      <w:r>
-        <w:t xml:space="preserve"> </w:t>
-      </w:r>
-      <w:r>
-        <w:rPr>
-          <w:rFonts w:hint="cs"/>
-          <w:rtl/>
-        </w:rPr>
-        <w:t xml:space="preserve"> שמבוססת על </w:t>
+        <w:t>בעת בחירת תחנה במידה ויש חיבור לאינטרנט ניתן לראות את המיקום שלה במפה בצורה מדוייקת לפי מפות גוגל</w:t>
+      </w:r>
+      <w:r>
+        <w:rPr>
+          <w:rFonts w:hint="cs"/>
+          <w:rtl/>
+        </w:rPr>
+        <w:t xml:space="preserve"> על ידי שימוש בדפדפן שמבוסס על </w:t>
       </w:r>
       <w:r>
         <w:t>chrome</w:t>
@@ -1221,7 +1195,13 @@
           <w:rFonts w:hint="cs"/>
           <w:rtl/>
         </w:rPr>
-        <w:t xml:space="preserve"> </w:t>
+        <w:t xml:space="preserve"> שנמצא בחבילת </w:t>
+      </w:r>
+      <w:r>
+        <w:t>CefSharp</w:t>
+      </w:r>
+      <w:r>
+        <w:t>.</w:t>
       </w:r>
     </w:p>
     <w:p>

</xml_diff>